<commit_message>
updated with link to portfolio
</commit_message>
<xml_diff>
--- a/PM-Resume/Sudeep Sharma Resume PM.docx
+++ b/PM-Resume/Sudeep Sharma Resume PM.docx
@@ -780,7 +780,7 @@
           <w:i w:val="1"/>
           <w:rtl w:val="0"/>
         </w:rPr>
-        <w:t xml:space="preserve">PM Fellow</w:t>
+        <w:t xml:space="preserve">PM Fellow - on leaderboard for last 3 weeks</w:t>
         <w:tab/>
         <w:t xml:space="preserve"> March 2023 - present</w:t>
       </w:r>
@@ -798,7 +798,7 @@
         <w:rPr>
           <w:rtl w:val="0"/>
         </w:rPr>
-        <w:t xml:space="preserve">Currently learning and developing the ideal “product thinking” in the right way. I have completed almost half of the fellowship , while also completing all the optional tasks and milestones given in the fellowship so far . I have covered several product topics in depth like- design thinking, mapping business to product outcomes, KPI trees , JTBD framework, CJM, User Research, Wireframing,  Prototyping etc and a lot more , I have also made a portfolio showcasing my learning. Click </w:t>
+        <w:t xml:space="preserve">Currently learning and developing the ideal “product thinking” in the right way. I have completed almost half of the fellowship , while also completing all the optional tasks and milestones given in the fellowship so far . I have covered several product topics in depth like- design thinking, mapping business to product outcomes, KPI trees , JTBD framework, CJM, User Research, Wireframing,  Prototyping etc and a lot more . Please find my portfolio </w:t>
       </w:r>
       <w:hyperlink r:id="rId8">
         <w:r>
@@ -814,7 +814,7 @@
         <w:rPr>
           <w:rtl w:val="0"/>
         </w:rPr>
-        <w:t xml:space="preserve"> to take a look. </w:t>
+        <w:t xml:space="preserve">, which I regularly update with new projects .</w:t>
       </w:r>
     </w:p>
     <w:p>

</xml_diff>